<commit_message>
Baraha Files Tamil related edits 03/11/2019
</commit_message>
<xml_diff>
--- a/TS-Padam/TS-1.1/TS 1.1 Baraha Pada Paatam.docx
+++ b/TS-Padam/TS-1.1/TS 1.1 Baraha Pada Paatam.docx
@@ -271,37 +271,7 @@
           <w:szCs w:val="36"/>
           <w:lang w:bidi="hi-IN"/>
         </w:rPr>
-        <w:t>Confirm corrections given in TS 1</w:t>
-      </w:r>
-      <w:r>
-        <w:rPr>
-          <w:rFonts w:ascii="Arial" w:hAnsi="Arial" w:cs="Arial"/>
-          <w:color w:val="000000"/>
-          <w:sz w:val="36"/>
-          <w:szCs w:val="36"/>
-          <w:lang w:bidi="hi-IN"/>
-        </w:rPr>
-        <w:t xml:space="preserve">.1 Pada Paatam </w:t>
-      </w:r>
-      <w:r>
-        <w:rPr>
-          <w:rFonts w:ascii="Arial" w:hAnsi="Arial" w:cs="Arial"/>
-          <w:color w:val="000000"/>
-          <w:sz w:val="36"/>
-          <w:szCs w:val="36"/>
-          <w:lang w:bidi="hi-IN"/>
-        </w:rPr>
-        <w:t>are incorporated</w:t>
-      </w:r>
-      <w:r>
-        <w:rPr>
-          <w:rFonts w:ascii="Arial" w:hAnsi="Arial" w:cs="Arial"/>
-          <w:color w:val="000000"/>
-          <w:sz w:val="36"/>
-          <w:szCs w:val="36"/>
-          <w:lang w:bidi="hi-IN"/>
-        </w:rPr>
-        <w:t>.</w:t>
+        <w:t>Confirm corrections given in TS 1.1 Pada Paatam are incorporated.</w:t>
       </w:r>
     </w:p>
     <w:p>
@@ -328,7 +298,29 @@
           <w:szCs w:val="36"/>
           <w:lang w:bidi="hi-IN"/>
         </w:rPr>
-        <w:t xml:space="preserve">Kindly notify any major errors or inadvertent deletions to maild id- </w:t>
+        <w:t xml:space="preserve">Kindly notify any major errors or inadvertent deletions to </w:t>
+      </w:r>
+      <w:r>
+        <w:rPr>
+          <w:rFonts w:ascii="Arial" w:hAnsi="Arial" w:cs="Arial"/>
+          <w:color w:val="000000"/>
+          <w:sz w:val="36"/>
+          <w:szCs w:val="36"/>
+          <w:lang w:bidi="hi-IN"/>
+        </w:rPr>
+        <w:br/>
+      </w:r>
+      <w:bookmarkStart w:id="0" w:name="_GoBack"/>
+      <w:bookmarkEnd w:id="0"/>
+      <w:r>
+        <w:rPr>
+          <w:rFonts w:ascii="Arial" w:hAnsi="Arial" w:cs="Arial"/>
+          <w:color w:val="000000"/>
+          <w:sz w:val="36"/>
+          <w:szCs w:val="36"/>
+          <w:lang w:bidi="hi-IN"/>
+        </w:rPr>
+        <w:t xml:space="preserve">mail id- </w:t>
       </w:r>
       <w:r>
         <w:rPr>
@@ -394,27 +386,7 @@
           <w:szCs w:val="36"/>
           <w:lang w:bidi="hi-IN"/>
         </w:rPr>
-        <w:t>yO vEdAdau sva#raH prOqktOq vEqdAntE# ca praqtiShThi#taH |</w:t>
-      </w:r>
-      <w:r>
-        <w:rPr>
-          <w:rFonts w:ascii="Arial" w:hAnsi="Arial" w:cs="Arial"/>
-          <w:color w:val="000000"/>
-          <w:sz w:val="36"/>
-          <w:szCs w:val="36"/>
-          <w:lang w:bidi="hi-IN"/>
-        </w:rPr>
-        <w:t xml:space="preserve"> </w:t>
-      </w:r>
-      <w:r>
-        <w:rPr>
-          <w:rFonts w:ascii="Arial" w:hAnsi="Arial" w:cs="Arial"/>
-          <w:color w:val="000000"/>
-          <w:sz w:val="36"/>
-          <w:szCs w:val="36"/>
-          <w:lang w:bidi="hi-IN"/>
-        </w:rPr>
-        <w:t>tasya# praqkRuti#lInaqsyaq yaqH para#H sa maqhESva#raH |</w:t>
+        <w:t>yO vEdAdau sva#raH prOqktOq vEqdAntE# ca praqtiShThi#taH | tasya# praqkRuti#lInaqsyaq yaqH para#H sa maqhESva#raH |</w:t>
       </w:r>
     </w:p>
     <w:p>
@@ -1766,8 +1738,6 @@
           <w:lang w:bidi="hi-IN"/>
         </w:rPr>
       </w:pPr>
-      <w:bookmarkStart w:id="0" w:name="_GoBack"/>
-      <w:bookmarkEnd w:id="0"/>
       <w:r>
         <w:rPr>
           <w:rFonts w:ascii="Arial" w:hAnsi="Arial" w:cs="Arial"/>
@@ -4236,17 +4206,7 @@
         <w:sz w:val="28"/>
         <w:szCs w:val="28"/>
       </w:rPr>
-      <w:t xml:space="preserve">                    </w:t>
-    </w:r>
-    <w:r>
-      <w:rPr>
-        <w:rFonts w:ascii="Arial" w:hAnsi="Arial" w:cs="Arial"/>
-        <w:b/>
-        <w:bCs/>
-        <w:sz w:val="28"/>
-        <w:szCs w:val="28"/>
-      </w:rPr>
-      <w:t xml:space="preserve">       </w:t>
+      <w:t xml:space="preserve">                           </w:t>
     </w:r>
     <w:r>
       <w:rPr>

</xml_diff>